<commit_message>
Kleine Änderung gemacht, da noch ein Fehler drinne war.
</commit_message>
<xml_diff>
--- a/Semester 2/Testing/Test-Case_Login.docx
+++ b/Semester 2/Testing/Test-Case_Login.docx
@@ -86,12 +86,6 @@
         <w:gridCol w:w="2319"/>
       </w:tblGrid>
       <w:tr>
-        <w:tblPrEx>
-          <w:tblCellMar>
-            <w:top w:w="0" w:type="dxa"/>
-            <w:bottom w:w="0" w:type="dxa"/>
-          </w:tblCellMar>
-        </w:tblPrEx>
         <w:tc>
           <w:tcPr>
             <w:tcW w:w="2304" w:type="dxa"/>
@@ -227,12 +221,6 @@
         </w:tc>
       </w:tr>
       <w:tr>
-        <w:tblPrEx>
-          <w:tblCellMar>
-            <w:top w:w="0" w:type="dxa"/>
-            <w:bottom w:w="0" w:type="dxa"/>
-          </w:tblCellMar>
-        </w:tblPrEx>
         <w:tc>
           <w:tcPr>
             <w:tcW w:w="2304" w:type="dxa"/>
@@ -347,12 +335,6 @@
         </w:tc>
       </w:tr>
       <w:tr>
-        <w:tblPrEx>
-          <w:tblCellMar>
-            <w:top w:w="0" w:type="dxa"/>
-            <w:bottom w:w="0" w:type="dxa"/>
-          </w:tblCellMar>
-        </w:tblPrEx>
         <w:tc>
           <w:tcPr>
             <w:tcW w:w="2304" w:type="dxa"/>
@@ -444,12 +426,6 @@
         </w:tc>
       </w:tr>
       <w:tr>
-        <w:tblPrEx>
-          <w:tblCellMar>
-            <w:top w:w="0" w:type="dxa"/>
-            <w:bottom w:w="0" w:type="dxa"/>
-          </w:tblCellMar>
-        </w:tblPrEx>
         <w:tc>
           <w:tcPr>
             <w:tcW w:w="2304" w:type="dxa"/>
@@ -541,12 +517,6 @@
         </w:tc>
       </w:tr>
       <w:tr>
-        <w:tblPrEx>
-          <w:tblCellMar>
-            <w:top w:w="0" w:type="dxa"/>
-            <w:bottom w:w="0" w:type="dxa"/>
-          </w:tblCellMar>
-        </w:tblPrEx>
         <w:tc>
           <w:tcPr>
             <w:tcW w:w="2304" w:type="dxa"/>
@@ -805,8 +775,6 @@
         <w:tab/>
         <w:t>6</w:t>
       </w:r>
-      <w:bookmarkStart w:id="0" w:name="_GoBack"/>
-      <w:bookmarkEnd w:id="0"/>
     </w:p>
     <w:p>
       <w:pPr>
@@ -822,21 +790,11 @@
         <w:lastRenderedPageBreak/>
         <w:fldChar w:fldCharType="end"/>
       </w:r>
-      <w:r>
-        <w:fldChar w:fldCharType="begin"/>
-      </w:r>
-      <w:r>
-        <w:instrText xml:space="preserve"> TITLE </w:instrText>
-      </w:r>
-      <w:r>
-        <w:fldChar w:fldCharType="separate"/>
-      </w:r>
-      <w:r>
-        <w:t>Test-Case Specification: Modify Grades</w:t>
-      </w:r>
-      <w:r>
-        <w:fldChar w:fldCharType="end"/>
-      </w:r>
+      <w:fldSimple w:instr=" TITLE ">
+        <w:r>
+          <w:t>Test-Case Specification: Modify Grades</w:t>
+        </w:r>
+      </w:fldSimple>
       <w:r>
         <w:t xml:space="preserve"> </w:t>
       </w:r>
@@ -1191,14 +1149,8 @@
       <w:r>
         <w:t>Test Procedure</w:t>
       </w:r>
-    </w:p>
-    <w:p>
-      <w:pPr>
-        <w:pStyle w:val="InfoBlue"/>
-      </w:pPr>
-      <w:r>
-        <w:t>[In this section, list the various artifacts that will be created by the test effort that are useful deliverables to the various stakeholders of the test effort. Don’t list all work products; only list those that give direct, tangible benefit to a stakeholder and those by which you want the success of the test effort to be measured.]</w:t>
-      </w:r>
+      <w:bookmarkStart w:id="0" w:name="_GoBack"/>
+      <w:bookmarkEnd w:id="0"/>
     </w:p>
     <w:tbl>
       <w:tblPr>
@@ -3021,6 +2973,7 @@
         <w:docPartUnique/>
       </w:docPartObj>
     </w:sdtPr>
+    <w:sdtEndPr/>
     <w:sdtContent>
       <w:p>
         <w:pPr>
@@ -20086,7 +20039,7 @@
 </file>
 
 <file path=customXml/itemProps1.xml><?xml version="1.0" encoding="utf-8"?>
-<ds:datastoreItem xmlns:ds="http://schemas.openxmlformats.org/officeDocument/2006/customXml" ds:itemID="{671A5E3F-80CF-40FD-A09B-693841998E71}">
+<ds:datastoreItem xmlns:ds="http://schemas.openxmlformats.org/officeDocument/2006/customXml" ds:itemID="{98EA3ABD-6BE2-4BFB-AE56-43F87546D789}">
   <ds:schemaRefs>
     <ds:schemaRef ds:uri="http://schemas.openxmlformats.org/officeDocument/2006/bibliography"/>
   </ds:schemaRefs>

</xml_diff>